<commit_message>
week 7 prereading + using json format for w6 lab
</commit_message>
<xml_diff>
--- a/FIT2081_notes.docx
+++ b/FIT2081_notes.docx
@@ -2190,19 +2190,7 @@
           <w:rPr>
             <w:rStyle w:val="Hyperlink"/>
           </w:rPr>
-          <w:t>Toolbar: How do the</w:t>
-        </w:r>
-        <w:r>
-          <w:rPr>
-            <w:rStyle w:val="Hyperlink"/>
-          </w:rPr>
-          <w:t>y</w:t>
-        </w:r>
-        <w:r>
-          <w:rPr>
-            <w:rStyle w:val="Hyperlink"/>
-          </w:rPr>
-          <w:t xml:space="preserve"> work?</w:t>
+          <w:t>Toolbar: How do they work?</w:t>
         </w:r>
       </w:hyperlink>
     </w:p>
@@ -2224,19 +2212,7 @@
           <w:rPr>
             <w:rStyle w:val="Hyperlink"/>
           </w:rPr>
-          <w:t>AppBarLayout and</w:t>
-        </w:r>
-        <w:r>
-          <w:rPr>
-            <w:rStyle w:val="Hyperlink"/>
-          </w:rPr>
-          <w:t xml:space="preserve"> </w:t>
-        </w:r>
-        <w:r>
-          <w:rPr>
-            <w:rStyle w:val="Hyperlink"/>
-          </w:rPr>
-          <w:t>scrolling gestures</w:t>
+          <w:t>AppBarLayout and scrolling gestures</w:t>
         </w:r>
       </w:hyperlink>
     </w:p>
@@ -4629,8 +4605,6 @@
       <w:r>
         <w:t xml:space="preserve">created  </w:t>
       </w:r>
-      <w:bookmarkStart w:id="0" w:name="_GoBack"/>
-      <w:bookmarkEnd w:id="0"/>
       <w:r>
         <w:t>view</w:t>
       </w:r>
@@ -6204,6 +6178,9 @@
         <w:jc w:val="center"/>
       </w:pPr>
       <w:r>
+        <w:rPr>
+          <w:noProof/>
+        </w:rPr>
         <w:drawing>
           <wp:inline distT="0" distB="0" distL="0" distR="0" wp14:anchorId="70223C79" wp14:editId="6420930B">
             <wp:extent cx="2017009" cy="5604262"/>
@@ -6355,6 +6332,7 @@
           <w:rFonts w:eastAsia="Times New Roman" w:cstheme="minorHAnsi"/>
           <w:lang w:eastAsia="zh-CN"/>
         </w:rPr>
+        <w:lastRenderedPageBreak/>
         <w:t>.replace: replaces the current fragment with a new fragment of type Fragment1 on the layout with id R.id.frag1</w:t>
       </w:r>
     </w:p>
@@ -6376,8 +6354,536 @@
           <w:rFonts w:eastAsia="Times New Roman" w:cstheme="minorHAnsi"/>
           <w:lang w:eastAsia="zh-CN"/>
         </w:rPr>
+        <w:t>addToBackStack: Adds this transaction to the back stack. This means that the transaction will be remembered after it is committed, and will reverse its operation when later popped off the stack.</w:t>
+      </w:r>
+    </w:p>
+    <w:p>
+      <w:pPr>
+        <w:pStyle w:val="Heading1"/>
+        <w:jc w:val="center"/>
+        <w:rPr>
+          <w:lang w:eastAsia="zh-CN"/>
+        </w:rPr>
+      </w:pPr>
+      <w:r>
+        <w:rPr>
+          <w:lang w:eastAsia="zh-CN"/>
+        </w:rPr>
+        <w:t>Week 7</w:t>
+      </w:r>
+    </w:p>
+    <w:p>
+      <w:pPr>
+        <w:pStyle w:val="Heading2"/>
+        <w:rPr>
+          <w:lang w:eastAsia="zh-CN"/>
+        </w:rPr>
+      </w:pPr>
+      <w:r>
+        <w:rPr>
+          <w:lang w:eastAsia="zh-CN"/>
+        </w:rPr>
+        <w:t>Database</w:t>
+      </w:r>
+    </w:p>
+    <w:p>
+      <w:pPr>
+        <w:pStyle w:val="ListParagraph"/>
+        <w:numPr>
+          <w:ilvl w:val="0"/>
+          <w:numId w:val="1"/>
+        </w:numPr>
+        <w:rPr>
+          <w:lang w:eastAsia="zh-CN"/>
+        </w:rPr>
+      </w:pPr>
+      <w:r>
+        <w:rPr>
+          <w:lang w:eastAsia="zh-CN"/>
+        </w:rPr>
+        <w:t>Database is a collection of structured data</w:t>
+      </w:r>
+    </w:p>
+    <w:p>
+      <w:pPr>
+        <w:pStyle w:val="ListParagraph"/>
+        <w:numPr>
+          <w:ilvl w:val="0"/>
+          <w:numId w:val="1"/>
+        </w:numPr>
+        <w:rPr>
+          <w:lang w:eastAsia="zh-CN"/>
+        </w:rPr>
+      </w:pPr>
+      <w:r>
+        <w:rPr>
+          <w:lang w:eastAsia="zh-CN"/>
+        </w:rPr>
+        <w:t>Android uses SQLite as a database management system</w:t>
+      </w:r>
+    </w:p>
+    <w:p>
+      <w:pPr>
+        <w:pStyle w:val="ListParagraph"/>
+        <w:numPr>
+          <w:ilvl w:val="0"/>
+          <w:numId w:val="1"/>
+        </w:numPr>
+        <w:rPr>
+          <w:lang w:eastAsia="zh-CN"/>
+        </w:rPr>
+      </w:pPr>
+      <w:r>
+        <w:rPr>
+          <w:b/>
+          <w:bCs/>
+          <w:lang w:eastAsia="zh-CN"/>
+        </w:rPr>
+        <w:t>SQL:</w:t>
+      </w:r>
+      <w:r>
+        <w:rPr>
+          <w:lang w:eastAsia="zh-CN"/>
+        </w:rPr>
+        <w:t xml:space="preserve"> a language allows you to access and manipulate data</w:t>
+      </w:r>
+      <w:r>
+        <w:rPr>
+          <w:lang w:eastAsia="zh-CN"/>
+        </w:rPr>
+        <w:t>bases</w:t>
+      </w:r>
+    </w:p>
+    <w:p>
+      <w:pPr>
+        <w:pStyle w:val="Heading2"/>
+        <w:rPr>
+          <w:lang w:eastAsia="zh-CN"/>
+        </w:rPr>
+      </w:pPr>
+      <w:r>
+        <w:rPr>
+          <w:lang w:eastAsia="zh-CN"/>
+        </w:rPr>
+        <w:t>SQLite, Rooms, and LiveData</w:t>
+      </w:r>
+    </w:p>
+    <w:p>
+      <w:pPr>
+        <w:jc w:val="center"/>
+        <w:rPr>
+          <w:lang w:eastAsia="zh-CN"/>
+        </w:rPr>
+      </w:pPr>
+      <w:r>
+        <w:rPr>
+          <w:noProof/>
+        </w:rPr>
+        <w:drawing>
+          <wp:inline distT="0" distB="0" distL="0" distR="0" wp14:anchorId="7404DC13" wp14:editId="78A32187">
+            <wp:extent cx="5500211" cy="2995684"/>
+            <wp:effectExtent l="0" t="0" r="5715" b="0"/>
+            <wp:docPr id="7" name="Picture 7"/>
+            <wp:cNvGraphicFramePr>
+              <a:graphicFrameLocks xmlns:a="http://schemas.openxmlformats.org/drawingml/2006/main" noChangeAspect="1"/>
+            </wp:cNvGraphicFramePr>
+            <a:graphic xmlns:a="http://schemas.openxmlformats.org/drawingml/2006/main">
+              <a:graphicData uri="http://schemas.openxmlformats.org/drawingml/2006/picture">
+                <pic:pic xmlns:pic="http://schemas.openxmlformats.org/drawingml/2006/picture">
+                  <pic:nvPicPr>
+                    <pic:cNvPr id="0" name="Picture 1"/>
+                    <pic:cNvPicPr>
+                      <a:picLocks noChangeAspect="1" noChangeArrowheads="1"/>
+                    </pic:cNvPicPr>
+                  </pic:nvPicPr>
+                  <pic:blipFill>
+                    <a:blip r:embed="rId25" cstate="print">
+                      <a:extLst>
+                        <a:ext uri="{28A0092B-C50C-407E-A947-70E740481C1C}">
+                          <a14:useLocalDpi xmlns:a14="http://schemas.microsoft.com/office/drawing/2010/main" val="0"/>
+                        </a:ext>
+                      </a:extLst>
+                    </a:blip>
+                    <a:srcRect/>
+                    <a:stretch>
+                      <a:fillRect/>
+                    </a:stretch>
+                  </pic:blipFill>
+                  <pic:spPr bwMode="auto">
+                    <a:xfrm>
+                      <a:off x="0" y="0"/>
+                      <a:ext cx="5561976" cy="3029324"/>
+                    </a:xfrm>
+                    <a:prstGeom prst="rect">
+                      <a:avLst/>
+                    </a:prstGeom>
+                    <a:noFill/>
+                    <a:ln>
+                      <a:noFill/>
+                    </a:ln>
+                  </pic:spPr>
+                </pic:pic>
+              </a:graphicData>
+            </a:graphic>
+          </wp:inline>
+        </w:drawing>
+      </w:r>
+    </w:p>
+    <w:p>
+      <w:pPr>
+        <w:pStyle w:val="ListParagraph"/>
+        <w:numPr>
+          <w:ilvl w:val="0"/>
+          <w:numId w:val="1"/>
+        </w:numPr>
+        <w:jc w:val="both"/>
+        <w:rPr>
+          <w:lang w:eastAsia="zh-CN"/>
+        </w:rPr>
+      </w:pPr>
+      <w:r>
+        <w:rPr>
+          <w:b/>
+          <w:bCs/>
+          <w:lang w:eastAsia="zh-CN"/>
+        </w:rPr>
+        <w:t>Data</w:t>
+      </w:r>
+      <w:r>
+        <w:rPr>
+          <w:lang w:eastAsia="zh-CN"/>
+        </w:rPr>
+        <w:t xml:space="preserve"> </w:t>
+      </w:r>
+      <w:r>
+        <w:rPr>
+          <w:b/>
+          <w:bCs/>
+          <w:lang w:eastAsia="zh-CN"/>
+        </w:rPr>
+        <w:t>Access</w:t>
+      </w:r>
+      <w:r>
+        <w:rPr>
+          <w:lang w:eastAsia="zh-CN"/>
+        </w:rPr>
+        <w:t xml:space="preserve"> </w:t>
+      </w:r>
+      <w:r>
+        <w:rPr>
+          <w:b/>
+          <w:bCs/>
+          <w:lang w:eastAsia="zh-CN"/>
+        </w:rPr>
+        <w:t>Objects</w:t>
+      </w:r>
+      <w:r>
+        <w:rPr>
+          <w:lang w:eastAsia="zh-CN"/>
+        </w:rPr>
+        <w:t xml:space="preserve"> (DAO): main classes where you define your database interactions </w:t>
+      </w:r>
+      <w:r>
+        <w:rPr>
+          <w:lang w:eastAsia="zh-CN"/>
+        </w:rPr>
+        <w:sym w:font="Wingdings" w:char="F0E0"/>
+      </w:r>
+      <w:r>
+        <w:rPr>
+          <w:lang w:eastAsia="zh-CN"/>
+        </w:rPr>
+        <w:t xml:space="preserve"> include variety of query methods</w:t>
+      </w:r>
+    </w:p>
+    <w:p>
+      <w:pPr>
+        <w:pStyle w:val="ListParagraph"/>
+        <w:numPr>
+          <w:ilvl w:val="0"/>
+          <w:numId w:val="1"/>
+        </w:numPr>
+        <w:jc w:val="both"/>
+        <w:rPr>
+          <w:lang w:eastAsia="zh-CN"/>
+        </w:rPr>
+      </w:pPr>
+      <w:r>
+        <w:rPr>
+          <w:b/>
+          <w:bCs/>
+          <w:lang w:eastAsia="zh-CN"/>
+        </w:rPr>
+        <w:t>Room</w:t>
+      </w:r>
+      <w:r>
+        <w:rPr>
+          <w:lang w:eastAsia="zh-CN"/>
+        </w:rPr>
+        <w:t xml:space="preserve"> </w:t>
+      </w:r>
+      <w:r>
+        <w:rPr>
+          <w:b/>
+          <w:bCs/>
+          <w:lang w:eastAsia="zh-CN"/>
+        </w:rPr>
+        <w:t>DB</w:t>
+      </w:r>
+      <w:r>
+        <w:rPr>
+          <w:lang w:eastAsia="zh-CN"/>
+        </w:rPr>
+        <w:t>: the object provides the interface to the underlying SQLite</w:t>
+      </w:r>
+    </w:p>
+    <w:p>
+      <w:pPr>
+        <w:pStyle w:val="ListParagraph"/>
+        <w:numPr>
+          <w:ilvl w:val="0"/>
+          <w:numId w:val="1"/>
+        </w:numPr>
+        <w:jc w:val="both"/>
+        <w:rPr>
+          <w:lang w:eastAsia="zh-CN"/>
+        </w:rPr>
+      </w:pPr>
+      <w:r>
+        <w:rPr>
+          <w:b/>
+          <w:bCs/>
+          <w:lang w:eastAsia="zh-CN"/>
+        </w:rPr>
+        <w:t>Repository</w:t>
+      </w:r>
+      <w:r>
+        <w:rPr>
+          <w:lang w:eastAsia="zh-CN"/>
+        </w:rPr>
+        <w:t xml:space="preserve">: class that contains all of the code necessary for directly handling all data sources used by the application. </w:t>
+      </w:r>
+      <w:r>
+        <w:rPr>
+          <w:lang w:eastAsia="zh-CN"/>
+        </w:rPr>
+        <w:t>This avoids the need for the UI controller and ViewModel to contain code that directly access resources such as databases or web services</w:t>
+      </w:r>
+    </w:p>
+    <w:p>
+      <w:pPr>
+        <w:pStyle w:val="ListParagraph"/>
+        <w:numPr>
+          <w:ilvl w:val="0"/>
+          <w:numId w:val="1"/>
+        </w:numPr>
+        <w:jc w:val="both"/>
+        <w:rPr>
+          <w:lang w:eastAsia="zh-CN"/>
+        </w:rPr>
+      </w:pPr>
+      <w:r>
+        <w:rPr>
+          <w:b/>
+          <w:bCs/>
+          <w:lang w:eastAsia="zh-CN"/>
+        </w:rPr>
+        <w:t>ViewModel</w:t>
+      </w:r>
+      <w:r>
+        <w:rPr>
+          <w:lang w:eastAsia="zh-CN"/>
+        </w:rPr>
+        <w:t>:</w:t>
+      </w:r>
+      <w:r>
+        <w:rPr>
+          <w:lang w:eastAsia="zh-CN"/>
+        </w:rPr>
+        <w:t xml:space="preserve"> The object provides the data for a specific UI component</w:t>
+      </w:r>
+      <w:r>
+        <w:rPr>
+          <w:lang w:eastAsia="zh-CN"/>
+        </w:rPr>
+        <w:t xml:space="preserve"> (fragment/activity) and contains data – handling business logic to communicate with the model</w:t>
+      </w:r>
+      <w:r>
+        <w:rPr>
+          <w:lang w:eastAsia="zh-CN"/>
+        </w:rPr>
+        <w:t xml:space="preserve"> </w:t>
+      </w:r>
+      <w:r>
+        <w:rPr>
+          <w:lang w:eastAsia="zh-CN"/>
+        </w:rPr>
+        <w:sym w:font="Wingdings" w:char="F0E0"/>
+      </w:r>
+      <w:r>
+        <w:rPr>
+          <w:lang w:eastAsia="zh-CN"/>
+        </w:rPr>
+        <w:t xml:space="preserve"> best place to implement your logic and pre-process data</w:t>
+      </w:r>
+      <w:bookmarkStart w:id="0" w:name="_GoBack"/>
+      <w:bookmarkEnd w:id="0"/>
+    </w:p>
+    <w:p>
+      <w:pPr>
+        <w:pStyle w:val="ListParagraph"/>
+        <w:numPr>
+          <w:ilvl w:val="0"/>
+          <w:numId w:val="1"/>
+        </w:numPr>
+        <w:jc w:val="both"/>
+        <w:rPr>
+          <w:lang w:eastAsia="zh-CN"/>
+        </w:rPr>
+      </w:pPr>
+      <w:r>
+        <w:rPr>
+          <w:b/>
+          <w:bCs/>
+          <w:lang w:eastAsia="zh-CN"/>
+        </w:rPr>
+        <w:t>LiveData</w:t>
+      </w:r>
+      <w:r>
+        <w:rPr>
+          <w:lang w:eastAsia="zh-CN"/>
+        </w:rPr>
+        <w:t xml:space="preserve">: </w:t>
+      </w:r>
+      <w:r>
+        <w:rPr>
+          <w:lang w:eastAsia="zh-CN"/>
+        </w:rPr>
+        <w:t>a data holder that allows a value to become observable</w:t>
+      </w:r>
+      <w:r>
+        <w:rPr>
+          <w:lang w:eastAsia="zh-CN"/>
+        </w:rPr>
+        <w:t xml:space="preserve"> </w:t>
+      </w:r>
+      <w:r>
+        <w:rPr>
+          <w:lang w:eastAsia="zh-CN"/>
+        </w:rPr>
+        <w:sym w:font="Wingdings" w:char="F0E0"/>
+      </w:r>
+      <w:r>
+        <w:rPr>
+          <w:lang w:eastAsia="zh-CN"/>
+        </w:rPr>
+        <w:t xml:space="preserve"> an observable object has the ability to notify other objects when changes to its data occur thereby solving the problem</w:t>
+      </w:r>
+      <w:r>
+        <w:rPr>
+          <w:lang w:eastAsia="zh-CN"/>
+        </w:rPr>
+        <w:t xml:space="preserve"> of making sure that the UI always matches the data within the ViewModel</w:t>
+      </w:r>
+    </w:p>
+    <w:p>
+      <w:pPr>
+        <w:pStyle w:val="Heading2"/>
+        <w:rPr>
+          <w:lang w:eastAsia="zh-CN"/>
+        </w:rPr>
+      </w:pPr>
+      <w:r>
+        <w:rPr>
+          <w:lang w:eastAsia="zh-CN"/>
+        </w:rPr>
         <w:lastRenderedPageBreak/>
-        <w:t>addToBackStack: Adds this transaction to the back stack. This means that the transaction will be remembered after it is committed, and will reverse its operation when later popped off the stack.</w:t>
+        <w:t>Room Repository</w:t>
+      </w:r>
+    </w:p>
+    <w:p>
+      <w:pPr>
+        <w:pStyle w:val="Heading2"/>
+        <w:rPr>
+          <w:lang w:eastAsia="zh-CN"/>
+        </w:rPr>
+      </w:pPr>
+      <w:r>
+        <w:rPr>
+          <w:noProof/>
+        </w:rPr>
+        <w:drawing>
+          <wp:inline distT="0" distB="0" distL="0" distR="0" wp14:anchorId="1CC14569" wp14:editId="71AB7C22">
+            <wp:extent cx="5731510" cy="4298950"/>
+            <wp:effectExtent l="0" t="0" r="0" b="0"/>
+            <wp:docPr id="8" name="Picture 8"/>
+            <wp:cNvGraphicFramePr>
+              <a:graphicFrameLocks xmlns:a="http://schemas.openxmlformats.org/drawingml/2006/main" noChangeAspect="1"/>
+            </wp:cNvGraphicFramePr>
+            <a:graphic xmlns:a="http://schemas.openxmlformats.org/drawingml/2006/main">
+              <a:graphicData uri="http://schemas.openxmlformats.org/drawingml/2006/picture">
+                <pic:pic xmlns:pic="http://schemas.openxmlformats.org/drawingml/2006/picture">
+                  <pic:nvPicPr>
+                    <pic:cNvPr id="0" name="Picture 3"/>
+                    <pic:cNvPicPr>
+                      <a:picLocks noChangeAspect="1" noChangeArrowheads="1"/>
+                    </pic:cNvPicPr>
+                  </pic:nvPicPr>
+                  <pic:blipFill>
+                    <a:blip r:embed="rId26">
+                      <a:extLst>
+                        <a:ext uri="{28A0092B-C50C-407E-A947-70E740481C1C}">
+                          <a14:useLocalDpi xmlns:a14="http://schemas.microsoft.com/office/drawing/2010/main" val="0"/>
+                        </a:ext>
+                      </a:extLst>
+                    </a:blip>
+                    <a:srcRect/>
+                    <a:stretch>
+                      <a:fillRect/>
+                    </a:stretch>
+                  </pic:blipFill>
+                  <pic:spPr bwMode="auto">
+                    <a:xfrm>
+                      <a:off x="0" y="0"/>
+                      <a:ext cx="5731510" cy="4298950"/>
+                    </a:xfrm>
+                    <a:prstGeom prst="rect">
+                      <a:avLst/>
+                    </a:prstGeom>
+                    <a:noFill/>
+                    <a:ln>
+                      <a:noFill/>
+                    </a:ln>
+                  </pic:spPr>
+                </pic:pic>
+              </a:graphicData>
+            </a:graphic>
+          </wp:inline>
+        </w:drawing>
+      </w:r>
+      <w:r>
+        <w:rPr>
+          <w:lang w:eastAsia="zh-CN"/>
+        </w:rPr>
+        <w:t xml:space="preserve"> </w:t>
+      </w:r>
+    </w:p>
+    <w:p>
+      <w:pPr>
+        <w:pStyle w:val="ListParagraph"/>
+        <w:numPr>
+          <w:ilvl w:val="0"/>
+          <w:numId w:val="1"/>
+        </w:numPr>
+        <w:rPr>
+          <w:lang w:eastAsia="zh-CN"/>
+        </w:rPr>
+      </w:pPr>
+      <w:r>
+        <w:rPr>
+          <w:lang w:eastAsia="zh-CN"/>
+        </w:rPr>
+        <w:t>Repository manages local (SQLite) and remote data source</w:t>
       </w:r>
     </w:p>
     <w:p>
@@ -6427,7 +6933,7 @@
           <w:numId w:val="1"/>
         </w:numPr>
       </w:pPr>
-      <w:hyperlink r:id="rId25" w:history="1">
+      <w:hyperlink r:id="rId27" w:history="1">
         <w:r>
           <w:rPr>
             <w:rStyle w:val="Hyperlink"/>
@@ -6464,7 +6970,7 @@
           <w:numId w:val="1"/>
         </w:numPr>
       </w:pPr>
-      <w:hyperlink r:id="rId26" w:history="1">
+      <w:hyperlink r:id="rId28" w:history="1">
         <w:r>
           <w:rPr>
             <w:rStyle w:val="Hyperlink"/>
@@ -6513,7 +7019,7 @@
           <w:numId w:val="1"/>
         </w:numPr>
       </w:pPr>
-      <w:hyperlink r:id="rId27" w:history="1">
+      <w:hyperlink r:id="rId29" w:history="1">
         <w:r>
           <w:rPr>
             <w:rStyle w:val="Hyperlink"/>

</xml_diff>